<commit_message>
removed .idea directory from repo
</commit_message>
<xml_diff>
--- a/ClimbDocs/climb-bar-2020.docx
+++ b/ClimbDocs/climb-bar-2020.docx
@@ -4,6 +4,9 @@
   <w:body>
     <w:p>
       <w:r>
+        <w:rPr>
+          <w:noProof/>
+        </w:rPr>
         <mc:AlternateContent>
           <mc:Choice Requires="wpg">
             <w:drawing>
@@ -1712,12 +1715,7 @@
     </w:p>
     <w:p>
       <w:r>
-        <w:t>Each Force will ex</w:t>
-      </w:r>
-      <w:bookmarkStart w:id="0" w:name="_GoBack"/>
-      <w:bookmarkEnd w:id="0"/>
-      <w:r>
-        <w:t xml:space="preserve">ert a torque T which are </w:t>
+        <w:t xml:space="preserve">Each Force will exert a torque T which are </w:t>
       </w:r>
       <w:r>
         <w:t>equal to … Note that the side that is tilted upwards has a minus sign and the side that is tilted downward has a + sign. This can be determined by finding which is greater F</w:t>
@@ -3050,6 +3048,117 @@
           <w:szCs w:val="28"/>
           <w:vertAlign w:val="subscript"/>
         </w:rPr>
+        <w:t xml:space="preserve">2 </w:t>
+      </w:r>
+      <w:r>
+        <w:rPr>
+          <w:rFonts w:cstheme="minorHAnsi"/>
+          <w:sz w:val="28"/>
+          <w:szCs w:val="28"/>
+        </w:rPr>
+        <w:t>-</w:t>
+      </w:r>
+      <w:r>
+        <w:rPr>
+          <w:rFonts w:cstheme="minorHAnsi"/>
+          <w:sz w:val="28"/>
+          <w:szCs w:val="28"/>
+          <w:vertAlign w:val="subscript"/>
+        </w:rPr>
+        <w:t xml:space="preserve"> </w:t>
+      </w:r>
+      <w:r>
+        <w:rPr>
+          <w:rFonts w:cstheme="minorHAnsi"/>
+          <w:sz w:val="28"/>
+          <w:szCs w:val="28"/>
+        </w:rPr>
+        <w:t>F</w:t>
+      </w:r>
+      <w:r>
+        <w:rPr>
+          <w:rFonts w:cstheme="minorHAnsi"/>
+          <w:sz w:val="28"/>
+          <w:szCs w:val="28"/>
+          <w:vertAlign w:val="subscript"/>
+        </w:rPr>
+        <w:t>3</w:t>
+      </w:r>
+      <w:r>
+        <w:rPr>
+          <w:rFonts w:cstheme="minorHAnsi"/>
+          <w:sz w:val="28"/>
+          <w:szCs w:val="28"/>
+        </w:rPr>
+        <w:t>L</w:t>
+      </w:r>
+      <w:r>
+        <w:rPr>
+          <w:rFonts w:cstheme="minorHAnsi"/>
+          <w:sz w:val="28"/>
+          <w:szCs w:val="28"/>
+          <w:vertAlign w:val="subscript"/>
+        </w:rPr>
+        <w:t>3</w:t>
+      </w:r>
+      <w:r>
+        <w:rPr>
+          <w:rFonts w:cstheme="minorHAnsi"/>
+          <w:sz w:val="28"/>
+          <w:szCs w:val="28"/>
+        </w:rPr>
+        <w:t>)</w:t>
+      </w:r>
+      <w:r>
+        <w:rPr>
+          <w:rFonts w:cstheme="minorHAnsi"/>
+          <w:sz w:val="28"/>
+          <w:szCs w:val="28"/>
+        </w:rPr>
+        <w:t xml:space="preserve"> – sin</w:t>
+      </w:r>
+      <w:r>
+        <w:rPr>
+          <w:rFonts w:ascii="Symbol" w:hAnsi="Symbol"/>
+          <w:color w:val="000000" w:themeColor="text1"/>
+          <w:kern w:val="24"/>
+          <w:sz w:val="28"/>
+          <w:szCs w:val="28"/>
+        </w:rPr>
+        <w:t></w:t>
+      </w:r>
+      <w:r>
+        <w:rPr>
+          <w:rFonts w:cstheme="minorHAnsi"/>
+          <w:sz w:val="28"/>
+          <w:szCs w:val="28"/>
+        </w:rPr>
+        <w:t xml:space="preserve"> (F</w:t>
+      </w:r>
+      <w:r>
+        <w:rPr>
+          <w:rFonts w:cstheme="minorHAnsi"/>
+          <w:sz w:val="28"/>
+          <w:szCs w:val="28"/>
+          <w:vertAlign w:val="subscript"/>
+        </w:rPr>
+        <w:t>1</w:t>
+      </w:r>
+      <w:r>
+        <w:rPr>
+          <w:rFonts w:cstheme="minorHAnsi"/>
+          <w:sz w:val="28"/>
+          <w:szCs w:val="28"/>
+        </w:rPr>
+        <w:t>D + F</w:t>
+      </w:r>
+      <w:r>
+        <w:rPr>
+          <w:rFonts w:cstheme="minorHAnsi"/>
+          <w:sz w:val="28"/>
+          <w:szCs w:val="28"/>
+          <w:vertAlign w:val="subscript"/>
+        </w:rPr>
         <w:t>2</w:t>
       </w:r>
       <w:r>
@@ -3057,34 +3166,8 @@
           <w:rFonts w:cstheme="minorHAnsi"/>
           <w:sz w:val="28"/>
           <w:szCs w:val="28"/>
-          <w:vertAlign w:val="subscript"/>
-        </w:rPr>
-        <w:t xml:space="preserve"> </w:t>
-      </w:r>
-      <w:r>
-        <w:rPr>
-          <w:rFonts w:cstheme="minorHAnsi"/>
-          <w:sz w:val="28"/>
-          <w:szCs w:val="28"/>
-        </w:rPr>
-        <w:t>-</w:t>
-      </w:r>
-      <w:r>
-        <w:rPr>
-          <w:rFonts w:cstheme="minorHAnsi"/>
-          <w:sz w:val="28"/>
-          <w:szCs w:val="28"/>
-          <w:vertAlign w:val="subscript"/>
-        </w:rPr>
-        <w:t xml:space="preserve"> </w:t>
-      </w:r>
-      <w:r>
-        <w:rPr>
-          <w:rFonts w:cstheme="minorHAnsi"/>
-          <w:sz w:val="28"/>
-          <w:szCs w:val="28"/>
-        </w:rPr>
-        <w:t>F</w:t>
+        </w:rPr>
+        <w:t>D + F</w:t>
       </w:r>
       <w:r>
         <w:rPr>
@@ -3101,66 +3184,6 @@
           <w:sz w:val="28"/>
           <w:szCs w:val="28"/>
         </w:rPr>
-        <w:t>L</w:t>
-      </w:r>
-      <w:r>
-        <w:rPr>
-          <w:rFonts w:cstheme="minorHAnsi"/>
-          <w:sz w:val="28"/>
-          <w:szCs w:val="28"/>
-          <w:vertAlign w:val="subscript"/>
-        </w:rPr>
-        <w:t>3</w:t>
-      </w:r>
-      <w:r>
-        <w:rPr>
-          <w:rFonts w:cstheme="minorHAnsi"/>
-          <w:sz w:val="28"/>
-          <w:szCs w:val="28"/>
-        </w:rPr>
-        <w:t>)</w:t>
-      </w:r>
-      <w:r>
-        <w:rPr>
-          <w:rFonts w:cstheme="minorHAnsi"/>
-          <w:sz w:val="28"/>
-          <w:szCs w:val="28"/>
-        </w:rPr>
-        <w:t xml:space="preserve"> – sin</w:t>
-      </w:r>
-      <w:r>
-        <w:rPr>
-          <w:rFonts w:ascii="Symbol" w:hAnsi="Symbol"/>
-          <w:color w:val="000000" w:themeColor="text1"/>
-          <w:kern w:val="24"/>
-          <w:sz w:val="28"/>
-          <w:szCs w:val="28"/>
-        </w:rPr>
-        <w:t></w:t>
-      </w:r>
-      <w:r>
-        <w:rPr>
-          <w:rFonts w:cstheme="minorHAnsi"/>
-          <w:sz w:val="28"/>
-          <w:szCs w:val="28"/>
-        </w:rPr>
-        <w:t xml:space="preserve"> (F</w:t>
-      </w:r>
-      <w:r>
-        <w:rPr>
-          <w:rFonts w:cstheme="minorHAnsi"/>
-          <w:sz w:val="28"/>
-          <w:szCs w:val="28"/>
-          <w:vertAlign w:val="subscript"/>
-        </w:rPr>
-        <w:t>1</w:t>
-      </w:r>
-      <w:r>
-        <w:rPr>
-          <w:rFonts w:cstheme="minorHAnsi"/>
-          <w:sz w:val="28"/>
-          <w:szCs w:val="28"/>
-        </w:rPr>
         <w:t>D + F</w:t>
       </w:r>
       <w:r>
@@ -3170,56 +3193,6 @@
           <w:szCs w:val="28"/>
           <w:vertAlign w:val="subscript"/>
         </w:rPr>
-        <w:t>2</w:t>
-      </w:r>
-      <w:r>
-        <w:rPr>
-          <w:rFonts w:cstheme="minorHAnsi"/>
-          <w:sz w:val="28"/>
-          <w:szCs w:val="28"/>
-        </w:rPr>
-        <w:t>D</w:t>
-      </w:r>
-      <w:r>
-        <w:rPr>
-          <w:rFonts w:cstheme="minorHAnsi"/>
-          <w:sz w:val="28"/>
-          <w:szCs w:val="28"/>
-        </w:rPr>
-        <w:t xml:space="preserve"> + F</w:t>
-      </w:r>
-      <w:r>
-        <w:rPr>
-          <w:rFonts w:cstheme="minorHAnsi"/>
-          <w:sz w:val="28"/>
-          <w:szCs w:val="28"/>
-          <w:vertAlign w:val="subscript"/>
-        </w:rPr>
-        <w:t>3</w:t>
-      </w:r>
-      <w:r>
-        <w:rPr>
-          <w:rFonts w:cstheme="minorHAnsi"/>
-          <w:sz w:val="28"/>
-          <w:szCs w:val="28"/>
-        </w:rPr>
-        <w:t>D</w:t>
-      </w:r>
-      <w:r>
-        <w:rPr>
-          <w:rFonts w:cstheme="minorHAnsi"/>
-          <w:sz w:val="28"/>
-          <w:szCs w:val="28"/>
-        </w:rPr>
-        <w:t xml:space="preserve"> + F</w:t>
-      </w:r>
-      <w:r>
-        <w:rPr>
-          <w:rFonts w:cstheme="minorHAnsi"/>
-          <w:sz w:val="28"/>
-          <w:szCs w:val="28"/>
-          <w:vertAlign w:val="subscript"/>
-        </w:rPr>
         <w:t>0</w:t>
       </w:r>
       <w:r>
@@ -3228,15 +3201,7 @@
           <w:sz w:val="28"/>
           <w:szCs w:val="28"/>
         </w:rPr>
-        <w:t>D</w:t>
-      </w:r>
-      <w:r>
-        <w:rPr>
-          <w:rFonts w:cstheme="minorHAnsi"/>
-          <w:sz w:val="28"/>
-          <w:szCs w:val="28"/>
-        </w:rPr>
-        <w:t>)</w:t>
+        <w:t>D)</w:t>
       </w:r>
     </w:p>
     <w:p>
@@ -3439,15 +3404,7 @@
           <w:sz w:val="28"/>
           <w:szCs w:val="28"/>
         </w:rPr>
-        <w:t>) / D(</w:t>
-      </w:r>
-      <w:r>
-        <w:rPr>
-          <w:rFonts w:cstheme="minorHAnsi"/>
-          <w:sz w:val="28"/>
-          <w:szCs w:val="28"/>
-        </w:rPr>
-        <w:t>F</w:t>
+        <w:t>) / D(F</w:t>
       </w:r>
       <w:r>
         <w:rPr>
@@ -3522,8 +3479,6 @@
       <w:pPr>
         <w:rPr>
           <w:rFonts w:cstheme="minorHAnsi"/>
-          <w:color w:val="000000" w:themeColor="text1"/>
-          <w:kern w:val="24"/>
           <w:sz w:val="28"/>
           <w:szCs w:val="28"/>
         </w:rPr>
@@ -3715,7 +3670,25 @@
           <w:sz w:val="28"/>
           <w:szCs w:val="28"/>
         </w:rPr>
-        <w:t>) / D(F</w:t>
+        <w:t xml:space="preserve">) / </w:t>
+      </w:r>
+      <w:proofErr w:type="gramStart"/>
+      <w:r>
+        <w:rPr>
+          <w:rFonts w:cstheme="minorHAnsi"/>
+          <w:sz w:val="28"/>
+          <w:szCs w:val="28"/>
+        </w:rPr>
+        <w:t>D(</w:t>
+      </w:r>
+      <w:proofErr w:type="gramEnd"/>
+      <w:r>
+        <w:rPr>
+          <w:rFonts w:cstheme="minorHAnsi"/>
+          <w:sz w:val="28"/>
+          <w:szCs w:val="28"/>
+        </w:rPr>
+        <w:t>F</w:t>
       </w:r>
       <w:r>
         <w:rPr>
@@ -3783,16 +3756,184 @@
           <w:sz w:val="28"/>
           <w:szCs w:val="28"/>
         </w:rPr>
-        <w:t>)</w:t>
-      </w:r>
-      <w:r>
-        <w:rPr>
-          <w:rFonts w:cstheme="minorHAnsi"/>
-          <w:sz w:val="28"/>
-          <w:szCs w:val="28"/>
-        </w:rPr>
-        <w:t>]</w:t>
-      </w:r>
+        <w:t>)]</w:t>
+      </w:r>
+    </w:p>
+    <w:p>
+      <w:pPr>
+        <w:rPr>
+          <w:rFonts w:cstheme="minorHAnsi"/>
+          <w:sz w:val="28"/>
+          <w:szCs w:val="28"/>
+        </w:rPr>
+      </w:pPr>
+      <w:r>
+        <w:rPr>
+          <w:rFonts w:cstheme="minorHAnsi"/>
+          <w:sz w:val="28"/>
+          <w:szCs w:val="28"/>
+        </w:rPr>
+        <w:lastRenderedPageBreak/>
+        <w:t>General Findings …</w:t>
+      </w:r>
+    </w:p>
+    <w:p>
+      <w:pPr>
+        <w:pStyle w:val="ListParagraph"/>
+        <w:numPr>
+          <w:ilvl w:val="0"/>
+          <w:numId w:val="1"/>
+        </w:numPr>
+        <w:rPr>
+          <w:rFonts w:cstheme="minorHAnsi"/>
+          <w:sz w:val="28"/>
+          <w:szCs w:val="28"/>
+        </w:rPr>
+      </w:pPr>
+      <w:r>
+        <w:rPr>
+          <w:rFonts w:cstheme="minorHAnsi"/>
+          <w:sz w:val="28"/>
+          <w:szCs w:val="28"/>
+        </w:rPr>
+        <w:t>If a robot can hang in the middle do so, it just makes things easier as the torque from the bar increases by the weight of the robot at the center</w:t>
+      </w:r>
+    </w:p>
+    <w:p>
+      <w:pPr>
+        <w:pStyle w:val="ListParagraph"/>
+        <w:numPr>
+          <w:ilvl w:val="0"/>
+          <w:numId w:val="1"/>
+        </w:numPr>
+        <w:rPr>
+          <w:rFonts w:cstheme="minorHAnsi"/>
+          <w:sz w:val="28"/>
+          <w:szCs w:val="28"/>
+        </w:rPr>
+      </w:pPr>
+      <w:r>
+        <w:rPr>
+          <w:rFonts w:cstheme="minorHAnsi"/>
+          <w:sz w:val="28"/>
+          <w:szCs w:val="28"/>
+        </w:rPr>
+        <w:t xml:space="preserve">If two robots are climbing have them climb as close to the center as possible as it increases the error range of how far off the mark you can be and still be within the 8 </w:t>
+      </w:r>
+      <w:proofErr w:type="spellStart"/>
+      <w:r>
+        <w:rPr>
+          <w:rFonts w:cstheme="minorHAnsi"/>
+          <w:sz w:val="28"/>
+          <w:szCs w:val="28"/>
+        </w:rPr>
+        <w:t>degs</w:t>
+      </w:r>
+      <w:proofErr w:type="spellEnd"/>
+      <w:r>
+        <w:rPr>
+          <w:rFonts w:cstheme="minorHAnsi"/>
+          <w:sz w:val="28"/>
+          <w:szCs w:val="28"/>
+        </w:rPr>
+        <w:t>.</w:t>
+      </w:r>
+    </w:p>
+    <w:p>
+      <w:pPr>
+        <w:pStyle w:val="ListParagraph"/>
+        <w:numPr>
+          <w:ilvl w:val="1"/>
+          <w:numId w:val="1"/>
+        </w:numPr>
+        <w:rPr>
+          <w:rFonts w:cstheme="minorHAnsi"/>
+          <w:sz w:val="28"/>
+          <w:szCs w:val="28"/>
+        </w:rPr>
+      </w:pPr>
+      <w:r>
+        <w:rPr>
+          <w:rFonts w:cstheme="minorHAnsi"/>
+          <w:sz w:val="28"/>
+          <w:szCs w:val="28"/>
+        </w:rPr>
+        <w:t xml:space="preserve">For example, if two robots attached 2’ on either side of the center there can be a 50 </w:t>
+      </w:r>
+      <w:proofErr w:type="spellStart"/>
+      <w:r>
+        <w:rPr>
+          <w:rFonts w:cstheme="minorHAnsi"/>
+          <w:sz w:val="28"/>
+          <w:szCs w:val="28"/>
+        </w:rPr>
+        <w:t>lb</w:t>
+      </w:r>
+      <w:proofErr w:type="spellEnd"/>
+      <w:r>
+        <w:rPr>
+          <w:rFonts w:cstheme="minorHAnsi"/>
+          <w:sz w:val="28"/>
+          <w:szCs w:val="28"/>
+        </w:rPr>
+        <w:t xml:space="preserve"> difference in their weights and still be within 7.7 </w:t>
+      </w:r>
+      <w:proofErr w:type="spellStart"/>
+      <w:r>
+        <w:rPr>
+          <w:rFonts w:cstheme="minorHAnsi"/>
+          <w:sz w:val="28"/>
+          <w:szCs w:val="28"/>
+        </w:rPr>
+        <w:t>degs</w:t>
+      </w:r>
+      <w:proofErr w:type="spellEnd"/>
+      <w:r>
+        <w:rPr>
+          <w:rFonts w:cstheme="minorHAnsi"/>
+          <w:sz w:val="28"/>
+          <w:szCs w:val="28"/>
+        </w:rPr>
+        <w:t>.</w:t>
+      </w:r>
+    </w:p>
+    <w:p>
+      <w:pPr>
+        <w:pStyle w:val="ListParagraph"/>
+        <w:numPr>
+          <w:ilvl w:val="0"/>
+          <w:numId w:val="1"/>
+        </w:numPr>
+        <w:rPr>
+          <w:rFonts w:cstheme="minorHAnsi"/>
+          <w:sz w:val="28"/>
+          <w:szCs w:val="28"/>
+        </w:rPr>
+      </w:pPr>
+      <w:r>
+        <w:rPr>
+          <w:rFonts w:cstheme="minorHAnsi"/>
+          <w:sz w:val="28"/>
+          <w:szCs w:val="28"/>
+        </w:rPr>
+        <w:t>If a three robot climb, and neither can hang in the center, choosing something like 0.5 and 4.5 feet for the robots on the other side makes sense as it will be easy for them to lineup at those positions and there is always a place on the bar that will make things level (assuming we are max weight and no robot weights less than 50 lbs.)</w:t>
+      </w:r>
+    </w:p>
+    <w:p>
+      <w:pPr>
+        <w:pStyle w:val="ListParagraph"/>
+        <w:numPr>
+          <w:ilvl w:val="0"/>
+          <w:numId w:val="1"/>
+        </w:numPr>
+        <w:rPr>
+          <w:rFonts w:cstheme="minorHAnsi"/>
+          <w:sz w:val="28"/>
+          <w:szCs w:val="28"/>
+        </w:rPr>
+      </w:pPr>
+      <w:bookmarkStart w:id="0" w:name="_GoBack"/>
+      <w:bookmarkEnd w:id="0"/>
     </w:p>
     <w:sectPr>
       <w:pgSz w:w="12240" w:h="15840"/>
@@ -3802,6 +3943,127 @@
     </w:sectPr>
   </w:body>
 </w:document>
+</file>
+
+<file path=word/numbering.xml><?xml version="1.0" encoding="utf-8"?>
+<w:numbering xmlns:wpc="http://schemas.microsoft.com/office/word/2010/wordprocessingCanvas" xmlns:cx="http://schemas.microsoft.com/office/drawing/2014/chartex" xmlns:cx1="http://schemas.microsoft.com/office/drawing/2015/9/8/chartex" xmlns:mc="http://schemas.openxmlformats.org/markup-compatibility/2006" xmlns:o="urn:schemas-microsoft-com:office:office" xmlns:r="http://schemas.openxmlformats.org/officeDocument/2006/relationships" xmlns:m="http://schemas.openxmlformats.org/officeDocument/2006/math" xmlns:v="urn:schemas-microsoft-com:vml" xmlns:wp14="http://schemas.microsoft.com/office/word/2010/wordprocessingDrawing" xmlns:wp="http://schemas.openxmlformats.org/drawingml/2006/wordprocessingDrawing" xmlns:w10="urn:schemas-microsoft-com:office:word" xmlns:w="http://schemas.openxmlformats.org/wordprocessingml/2006/main" xmlns:w14="http://schemas.microsoft.com/office/word/2010/wordml" xmlns:w15="http://schemas.microsoft.com/office/word/2012/wordml" xmlns:w16se="http://schemas.microsoft.com/office/word/2015/wordml/symex" xmlns:wpg="http://schemas.microsoft.com/office/word/2010/wordprocessingGroup" xmlns:wpi="http://schemas.microsoft.com/office/word/2010/wordprocessingInk" xmlns:wne="http://schemas.microsoft.com/office/word/2006/wordml" xmlns:wps="http://schemas.microsoft.com/office/word/2010/wordprocessingShape" mc:Ignorable="w14 w15 w16se wp14">
+  <w:abstractNum w:abstractNumId="0" w15:restartNumberingAfterBreak="0">
+    <w:nsid w:val="371D1B8C"/>
+    <w:multiLevelType w:val="hybridMultilevel"/>
+    <w:tmpl w:val="FCC23C32"/>
+    <w:lvl w:ilvl="0" w:tplc="04090001">
+      <w:start w:val="1"/>
+      <w:numFmt w:val="bullet"/>
+      <w:lvlText w:val=""/>
+      <w:lvlJc w:val="left"/>
+      <w:pPr>
+        <w:ind w:left="720" w:hanging="360"/>
+      </w:pPr>
+      <w:rPr>
+        <w:rFonts w:ascii="Symbol" w:hAnsi="Symbol" w:hint="default"/>
+      </w:rPr>
+    </w:lvl>
+    <w:lvl w:ilvl="1" w:tplc="04090003">
+      <w:start w:val="1"/>
+      <w:numFmt w:val="bullet"/>
+      <w:lvlText w:val="o"/>
+      <w:lvlJc w:val="left"/>
+      <w:pPr>
+        <w:ind w:left="1440" w:hanging="360"/>
+      </w:pPr>
+      <w:rPr>
+        <w:rFonts w:ascii="Courier New" w:hAnsi="Courier New" w:cs="Courier New" w:hint="default"/>
+      </w:rPr>
+    </w:lvl>
+    <w:lvl w:ilvl="2" w:tplc="04090005" w:tentative="1">
+      <w:start w:val="1"/>
+      <w:numFmt w:val="bullet"/>
+      <w:lvlText w:val=""/>
+      <w:lvlJc w:val="left"/>
+      <w:pPr>
+        <w:ind w:left="2160" w:hanging="360"/>
+      </w:pPr>
+      <w:rPr>
+        <w:rFonts w:ascii="Wingdings" w:hAnsi="Wingdings" w:hint="default"/>
+      </w:rPr>
+    </w:lvl>
+    <w:lvl w:ilvl="3" w:tplc="04090001" w:tentative="1">
+      <w:start w:val="1"/>
+      <w:numFmt w:val="bullet"/>
+      <w:lvlText w:val=""/>
+      <w:lvlJc w:val="left"/>
+      <w:pPr>
+        <w:ind w:left="2880" w:hanging="360"/>
+      </w:pPr>
+      <w:rPr>
+        <w:rFonts w:ascii="Symbol" w:hAnsi="Symbol" w:hint="default"/>
+      </w:rPr>
+    </w:lvl>
+    <w:lvl w:ilvl="4" w:tplc="04090003" w:tentative="1">
+      <w:start w:val="1"/>
+      <w:numFmt w:val="bullet"/>
+      <w:lvlText w:val="o"/>
+      <w:lvlJc w:val="left"/>
+      <w:pPr>
+        <w:ind w:left="3600" w:hanging="360"/>
+      </w:pPr>
+      <w:rPr>
+        <w:rFonts w:ascii="Courier New" w:hAnsi="Courier New" w:cs="Courier New" w:hint="default"/>
+      </w:rPr>
+    </w:lvl>
+    <w:lvl w:ilvl="5" w:tplc="04090005" w:tentative="1">
+      <w:start w:val="1"/>
+      <w:numFmt w:val="bullet"/>
+      <w:lvlText w:val=""/>
+      <w:lvlJc w:val="left"/>
+      <w:pPr>
+        <w:ind w:left="4320" w:hanging="360"/>
+      </w:pPr>
+      <w:rPr>
+        <w:rFonts w:ascii="Wingdings" w:hAnsi="Wingdings" w:hint="default"/>
+      </w:rPr>
+    </w:lvl>
+    <w:lvl w:ilvl="6" w:tplc="04090001" w:tentative="1">
+      <w:start w:val="1"/>
+      <w:numFmt w:val="bullet"/>
+      <w:lvlText w:val=""/>
+      <w:lvlJc w:val="left"/>
+      <w:pPr>
+        <w:ind w:left="5040" w:hanging="360"/>
+      </w:pPr>
+      <w:rPr>
+        <w:rFonts w:ascii="Symbol" w:hAnsi="Symbol" w:hint="default"/>
+      </w:rPr>
+    </w:lvl>
+    <w:lvl w:ilvl="7" w:tplc="04090003" w:tentative="1">
+      <w:start w:val="1"/>
+      <w:numFmt w:val="bullet"/>
+      <w:lvlText w:val="o"/>
+      <w:lvlJc w:val="left"/>
+      <w:pPr>
+        <w:ind w:left="5760" w:hanging="360"/>
+      </w:pPr>
+      <w:rPr>
+        <w:rFonts w:ascii="Courier New" w:hAnsi="Courier New" w:cs="Courier New" w:hint="default"/>
+      </w:rPr>
+    </w:lvl>
+    <w:lvl w:ilvl="8" w:tplc="04090005" w:tentative="1">
+      <w:start w:val="1"/>
+      <w:numFmt w:val="bullet"/>
+      <w:lvlText w:val=""/>
+      <w:lvlJc w:val="left"/>
+      <w:pPr>
+        <w:ind w:left="6480" w:hanging="360"/>
+      </w:pPr>
+      <w:rPr>
+        <w:rFonts w:ascii="Wingdings" w:hAnsi="Wingdings" w:hint="default"/>
+      </w:rPr>
+    </w:lvl>
+  </w:abstractNum>
+  <w:num w:numId="1">
+    <w:abstractNumId w:val="0"/>
+  </w:num>
+</w:numbering>
 </file>
 
 <file path=word/styles.xml><?xml version="1.0" encoding="utf-8"?>
@@ -4201,6 +4463,7 @@
   <w:style w:type="character" w:default="1" w:styleId="DefaultParagraphFont">
     <w:name w:val="Default Paragraph Font"/>
     <w:uiPriority w:val="1"/>
+    <w:semiHidden/>
     <w:unhideWhenUsed/>
   </w:style>
   <w:style w:type="table" w:default="1" w:styleId="TableNormal">
@@ -4249,6 +4512,17 @@
     <w:rPr>
       <w:color w:val="808080"/>
     </w:rPr>
+  </w:style>
+  <w:style w:type="paragraph" w:styleId="ListParagraph">
+    <w:name w:val="List Paragraph"/>
+    <w:basedOn w:val="Normal"/>
+    <w:uiPriority w:val="34"/>
+    <w:qFormat/>
+    <w:rsid w:val="003A13FD"/>
+    <w:pPr>
+      <w:ind w:left="720"/>
+      <w:contextualSpacing/>
+    </w:pPr>
   </w:style>
 </w:styles>
 </file>
@@ -4732,18 +5006,18 @@
 </file>
 
 <file path=customXml/item2.xml><?xml version="1.0" encoding="utf-8"?>
+<p:properties xmlns:p="http://schemas.microsoft.com/office/2006/metadata/properties" xmlns:xsi="http://www.w3.org/2001/XMLSchema-instance" xmlns:pc="http://schemas.microsoft.com/office/infopath/2007/PartnerControls">
+  <documentManagement/>
+</p:properties>
+</file>
+
+<file path=customXml/item3.xml><?xml version="1.0" encoding="utf-8"?>
 <?mso-contentType ?>
 <FormTemplates xmlns="http://schemas.microsoft.com/sharepoint/v3/contenttype/forms">
   <Display>DocumentLibraryForm</Display>
   <Edit>DocumentLibraryForm</Edit>
   <New>DocumentLibraryForm</New>
 </FormTemplates>
-</file>
-
-<file path=customXml/item3.xml><?xml version="1.0" encoding="utf-8"?>
-<p:properties xmlns:p="http://schemas.microsoft.com/office/2006/metadata/properties" xmlns:xsi="http://www.w3.org/2001/XMLSchema-instance" xmlns:pc="http://schemas.microsoft.com/office/infopath/2007/PartnerControls">
-  <documentManagement/>
-</p:properties>
 </file>
 
 <file path=customXml/itemProps1.xml><?xml version="1.0" encoding="utf-8"?>
@@ -4766,26 +5040,18 @@
 </file>
 
 <file path=customXml/itemProps2.xml><?xml version="1.0" encoding="utf-8"?>
+<ds:datastoreItem xmlns:ds="http://schemas.openxmlformats.org/officeDocument/2006/customXml" ds:itemID="{21FC6E84-065B-4B46-80AB-7BD41E0DDA63}">
+  <ds:schemaRefs>
+    <ds:schemaRef ds:uri="http://schemas.microsoft.com/office/2006/metadata/properties"/>
+    <ds:schemaRef ds:uri="http://schemas.microsoft.com/office/infopath/2007/PartnerControls"/>
+  </ds:schemaRefs>
+</ds:datastoreItem>
+</file>
+
+<file path=customXml/itemProps3.xml><?xml version="1.0" encoding="utf-8"?>
 <ds:datastoreItem xmlns:ds="http://schemas.openxmlformats.org/officeDocument/2006/customXml" ds:itemID="{1E1A4735-4EE0-47DD-8F7D-59C3E91AC9DE}">
   <ds:schemaRefs>
     <ds:schemaRef ds:uri="http://schemas.microsoft.com/sharepoint/v3/contenttype/forms"/>
   </ds:schemaRefs>
 </ds:datastoreItem>
-</file>
-
-<file path=customXml/itemProps3.xml><?xml version="1.0" encoding="utf-8"?>
-<ds:datastoreItem xmlns:ds="http://schemas.openxmlformats.org/officeDocument/2006/customXml" ds:itemID="{21FC6E84-065B-4B46-80AB-7BD41E0DDA63}">
-  <ds:schemaRefs>
-    <ds:schemaRef ds:uri="http://purl.org/dc/terms/"/>
-    <ds:schemaRef ds:uri="http://schemas.openxmlformats.org/package/2006/metadata/core-properties"/>
-    <ds:schemaRef ds:uri="http://schemas.microsoft.com/office/2006/documentManagement/types"/>
-    <ds:schemaRef ds:uri="6f7aafed-a314-43a3-9141-02303bb8467f"/>
-    <ds:schemaRef ds:uri="http://purl.org/dc/elements/1.1/"/>
-    <ds:schemaRef ds:uri="http://schemas.microsoft.com/office/2006/metadata/properties"/>
-    <ds:schemaRef ds:uri="http://schemas.microsoft.com/office/infopath/2007/PartnerControls"/>
-    <ds:schemaRef ds:uri="c80f9090-dba5-4240-9290-1d08e9826033"/>
-    <ds:schemaRef ds:uri="http://www.w3.org/XML/1998/namespace"/>
-    <ds:schemaRef ds:uri="http://purl.org/dc/dcmitype/"/>
-  </ds:schemaRefs>
-</ds:datastoreItem>
 </file>
</xml_diff>